<commit_message>
actualizacion de la estimacion 4ta iteracion de la fase de construccion
</commit_message>
<xml_diff>
--- a/Gestion del Proyecto/Estimacion/Estimacion por CU/Estimaciones/3 ra Estimacion/Estimación Nº 3.docx
+++ b/Gestion del Proyecto/Estimacion/Estimacion por CU/Estimaciones/3 ra Estimacion/Estimación Nº 3.docx
@@ -883,8 +883,6 @@
               </w:rPr>
               <w:t>Puntos de Casos de Uso Sin Ajustar</w:t>
             </w:r>
-            <w:bookmarkStart w:id="0" w:name="_GoBack"/>
-            <w:bookmarkEnd w:id="0"/>
             <w:r>
               <w:rPr>
                 <w:noProof/>
@@ -1916,77 +1914,77 @@
       <w:pPr>
         <w:pStyle w:val="PSI-Ttulo1"/>
       </w:pPr>
-      <w:bookmarkStart w:id="1" w:name="_Toc498737417"/>
+      <w:bookmarkStart w:id="0" w:name="_Toc498737417"/>
       <w:r>
         <w:t>Introducción</w:t>
+      </w:r>
+      <w:bookmarkEnd w:id="0"/>
+    </w:p>
+    <w:p>
+      <w:pPr>
+        <w:pStyle w:val="PSI-Ttulo2"/>
+      </w:pPr>
+      <w:bookmarkStart w:id="1" w:name="_Toc498737418"/>
+      <w:r>
+        <w:t>Propósito</w:t>
       </w:r>
       <w:bookmarkEnd w:id="1"/>
     </w:p>
     <w:p>
       <w:pPr>
+        <w:pStyle w:val="PSI-Normal"/>
+      </w:pPr>
+      <w:r>
+        <w:t>Detallar el resultado del proceso de estimación de esfuerzo, costo y plazos de tiempo para el proceso de desarrollo del proyecto. Describiendo los datos usados y la concepción que se realizó para cada uno.</w:t>
+      </w:r>
+    </w:p>
+    <w:p>
+      <w:pPr>
+        <w:pStyle w:val="PSI-Normal"/>
+      </w:pPr>
+    </w:p>
+    <w:p>
+      <w:pPr>
         <w:pStyle w:val="PSI-Ttulo2"/>
       </w:pPr>
-      <w:bookmarkStart w:id="2" w:name="_Toc498737418"/>
-      <w:r>
-        <w:t>Propósito</w:t>
+      <w:bookmarkStart w:id="2" w:name="_Toc498737419"/>
+      <w:r>
+        <w:t>Alcance</w:t>
       </w:r>
       <w:bookmarkEnd w:id="2"/>
     </w:p>
     <w:p>
       <w:pPr>
         <w:pStyle w:val="PSI-Normal"/>
-      </w:pPr>
-      <w:r>
-        <w:t>Detallar el resultado del proceso de estimación de esfuerzo, costo y plazos de tiempo para el proceso de desarrollo del proyecto. Describiendo los datos usados y la concepción que se realizó para cada uno.</w:t>
+        <w:ind w:left="0" w:firstLine="0"/>
+      </w:pPr>
+      <w:r>
+        <w:t>Este documento ha sido realizado siguiendo los lineamientos del Plan de Estimación generado por el grupo de desarrollo.</w:t>
       </w:r>
     </w:p>
     <w:p>
       <w:pPr>
         <w:pStyle w:val="PSI-Normal"/>
-      </w:pPr>
+        <w:ind w:left="0" w:firstLine="0"/>
+      </w:pPr>
+      <w:r>
+        <w:t>La estimación presentada se ha realizado considerando los casos de uso descriptos en el documento de la arquitectura del sistema que no han sido implementados hasta el momento.</w:t>
+      </w:r>
     </w:p>
     <w:p>
       <w:pPr>
-        <w:pStyle w:val="PSI-Ttulo2"/>
-      </w:pPr>
-      <w:bookmarkStart w:id="3" w:name="_Toc498737419"/>
-      <w:r>
-        <w:t>Alcance</w:t>
-      </w:r>
-      <w:bookmarkEnd w:id="3"/>
+        <w:pStyle w:val="PSI-Normal"/>
+      </w:pPr>
     </w:p>
     <w:p>
       <w:pPr>
-        <w:pStyle w:val="PSI-Normal"/>
-        <w:ind w:left="0" w:firstLine="0"/>
-      </w:pPr>
-      <w:r>
-        <w:t>Este documento ha sido realizado siguiendo los lineamientos del Plan de Estimación generado por el grupo de desarrollo.</w:t>
-      </w:r>
-    </w:p>
-    <w:p>
-      <w:pPr>
-        <w:pStyle w:val="PSI-Normal"/>
-        <w:ind w:left="0" w:firstLine="0"/>
-      </w:pPr>
-      <w:r>
-        <w:t>La estimación presentada se ha realizado considerando los casos de uso descriptos en el documento de la arquitectura del sistema que no han sido implementados hasta el momento.</w:t>
-      </w:r>
-    </w:p>
-    <w:p>
-      <w:pPr>
-        <w:pStyle w:val="PSI-Normal"/>
-      </w:pPr>
-    </w:p>
-    <w:p>
-      <w:pPr>
         <w:pStyle w:val="PSI-Ttulo2"/>
       </w:pPr>
-      <w:bookmarkStart w:id="4" w:name="_Toc498737420"/>
+      <w:bookmarkStart w:id="3" w:name="_Toc498737420"/>
       <w:r>
         <w:t>Referencias</w:t>
       </w:r>
-      <w:bookmarkEnd w:id="4"/>
+      <w:bookmarkEnd w:id="3"/>
     </w:p>
     <w:p>
       <w:pPr>
@@ -2057,11 +2055,11 @@
       <w:pPr>
         <w:pStyle w:val="PSI-Ttulo2"/>
       </w:pPr>
-      <w:bookmarkStart w:id="5" w:name="_Toc498737421"/>
+      <w:bookmarkStart w:id="4" w:name="_Toc498737421"/>
       <w:r>
         <w:t>Resumen</w:t>
       </w:r>
-      <w:bookmarkEnd w:id="5"/>
+      <w:bookmarkEnd w:id="4"/>
     </w:p>
     <w:p>
       <w:pPr>
@@ -2115,22 +2113,22 @@
       <w:pPr>
         <w:pStyle w:val="PSI-Ttulo1"/>
       </w:pPr>
-      <w:bookmarkStart w:id="6" w:name="_Toc498737422"/>
+      <w:bookmarkStart w:id="5" w:name="_Toc498737422"/>
       <w:r>
         <w:lastRenderedPageBreak/>
         <w:t>Puntos de Casos de Uso Sin Ajustar</w:t>
       </w:r>
-      <w:bookmarkEnd w:id="6"/>
+      <w:bookmarkEnd w:id="5"/>
     </w:p>
     <w:p>
       <w:pPr>
         <w:pStyle w:val="PSI-Ttulo2"/>
       </w:pPr>
-      <w:bookmarkStart w:id="7" w:name="_Toc498737423"/>
+      <w:bookmarkStart w:id="6" w:name="_Toc498737423"/>
       <w:r>
         <w:t>Actores por Caso de Uso</w:t>
       </w:r>
-      <w:bookmarkEnd w:id="7"/>
+      <w:bookmarkEnd w:id="6"/>
     </w:p>
     <w:p/>
     <w:tbl>
@@ -4185,11 +4183,11 @@
       <w:pPr>
         <w:pStyle w:val="PSI-Ttulo2"/>
       </w:pPr>
-      <w:bookmarkStart w:id="8" w:name="_Toc498737424"/>
+      <w:bookmarkStart w:id="7" w:name="_Toc498737424"/>
       <w:r>
         <w:t>Peso de Actores</w:t>
       </w:r>
-      <w:bookmarkEnd w:id="8"/>
+      <w:bookmarkEnd w:id="7"/>
     </w:p>
     <w:p/>
     <w:tbl>
@@ -4770,11 +4768,11 @@
       <w:pPr>
         <w:pStyle w:val="PSI-Ttulo2"/>
       </w:pPr>
-      <w:bookmarkStart w:id="9" w:name="_Toc498737425"/>
+      <w:bookmarkStart w:id="8" w:name="_Toc498737425"/>
       <w:r>
         <w:t>Peso de Casos de Uso</w:t>
       </w:r>
-      <w:bookmarkEnd w:id="9"/>
+      <w:bookmarkEnd w:id="8"/>
     </w:p>
     <w:p/>
     <w:tbl>
@@ -5888,11 +5886,11 @@
       <w:pPr>
         <w:pStyle w:val="PSI-Ttulo2"/>
       </w:pPr>
-      <w:bookmarkStart w:id="10" w:name="_Toc498737426"/>
+      <w:bookmarkStart w:id="9" w:name="_Toc498737426"/>
       <w:r>
         <w:t>Cálculo de Puntos de Casos de Uso Sin Ajustar</w:t>
       </w:r>
-      <w:bookmarkEnd w:id="10"/>
+      <w:bookmarkEnd w:id="9"/>
     </w:p>
     <w:p>
       <w:pPr>
@@ -5945,21 +5943,21 @@
       <w:pPr>
         <w:pStyle w:val="PSI-Ttulo1"/>
       </w:pPr>
-      <w:bookmarkStart w:id="11" w:name="_Toc498737427"/>
+      <w:bookmarkStart w:id="10" w:name="_Toc498737427"/>
       <w:r>
         <w:t>Puntos de Casos de Uso Ajustados</w:t>
       </w:r>
-      <w:bookmarkEnd w:id="11"/>
+      <w:bookmarkEnd w:id="10"/>
     </w:p>
     <w:p>
       <w:pPr>
         <w:pStyle w:val="PSI-Ttulo2"/>
       </w:pPr>
-      <w:bookmarkStart w:id="12" w:name="_Toc498737428"/>
+      <w:bookmarkStart w:id="11" w:name="_Toc498737428"/>
       <w:r>
         <w:t>Casos de Uso Ajustados para Factores Técnicos</w:t>
       </w:r>
-      <w:bookmarkEnd w:id="12"/>
+      <w:bookmarkEnd w:id="11"/>
     </w:p>
     <w:p/>
     <w:tbl>
@@ -7270,7 +7268,7 @@
                 <w:rFonts w:ascii="Calibri" w:eastAsia="Calibri" w:hAnsi="Calibri" w:cs="Times New Roman"/>
                 <w:i/>
               </w:rPr>
-              <w:t>3</w:t>
+              <w:t>0</w:t>
             </w:r>
           </w:p>
         </w:tc>
@@ -7294,7 +7292,7 @@
                 <w:b/>
                 <w:i/>
               </w:rPr>
-              <w:t>3</w:t>
+              <w:t>0</w:t>
             </w:r>
           </w:p>
         </w:tc>
@@ -7627,7 +7625,7 @@
                 <w:rFonts w:ascii="Calibri" w:eastAsia="Calibri" w:hAnsi="Calibri" w:cs="Times New Roman"/>
                 <w:i/>
               </w:rPr>
-              <w:t>1</w:t>
+              <w:t>0</w:t>
             </w:r>
           </w:p>
         </w:tc>
@@ -7651,7 +7649,7 @@
                 <w:b/>
                 <w:i/>
               </w:rPr>
-              <w:t>1</w:t>
+              <w:t>0</w:t>
             </w:r>
           </w:p>
         </w:tc>
@@ -7774,7 +7772,15 @@
                 <w:b/>
                 <w:i/>
               </w:rPr>
-              <w:t>29</w:t>
+              <w:t>2</w:t>
+            </w:r>
+            <w:r>
+              <w:rPr>
+                <w:rFonts w:eastAsia="Calibri" w:cs="Times New Roman"/>
+                <w:b/>
+                <w:i/>
+              </w:rPr>
+              <w:t>5</w:t>
             </w:r>
           </w:p>
         </w:tc>
@@ -7813,11 +7819,11 @@
       <w:pPr>
         <w:pStyle w:val="PSI-Ttulo3"/>
       </w:pPr>
-      <w:bookmarkStart w:id="13" w:name="_Toc498737429"/>
+      <w:bookmarkStart w:id="12" w:name="_Toc498737429"/>
       <w:r>
         <w:t>Valoración Final</w:t>
       </w:r>
-      <w:bookmarkEnd w:id="13"/>
+      <w:bookmarkEnd w:id="12"/>
     </w:p>
     <w:p>
       <w:pPr>
@@ -7850,7 +7856,7 @@
         <w:rPr>
           <w:b/>
         </w:rPr>
-        <w:t>0,89</w:t>
+        <w:t>0,85</w:t>
       </w:r>
     </w:p>
     <w:p>
@@ -7862,11 +7868,11 @@
       <w:pPr>
         <w:pStyle w:val="PSI-Ttulo2"/>
       </w:pPr>
-      <w:bookmarkStart w:id="14" w:name="_Toc498737430"/>
+      <w:bookmarkStart w:id="13" w:name="_Toc498737430"/>
       <w:r>
         <w:t>Casos de Uso Ajustados para Factores del Entorno</w:t>
       </w:r>
-      <w:bookmarkEnd w:id="14"/>
+      <w:bookmarkEnd w:id="13"/>
     </w:p>
     <w:p/>
     <w:tbl>
@@ -8090,7 +8096,7 @@
                 <w:rFonts w:ascii="Calibri" w:eastAsia="Calibri" w:hAnsi="Calibri" w:cs="Times New Roman"/>
                 <w:i/>
               </w:rPr>
-              <w:t>4</w:t>
+              <w:t>5</w:t>
             </w:r>
           </w:p>
         </w:tc>
@@ -8114,7 +8120,7 @@
                 <w:b/>
                 <w:i/>
               </w:rPr>
-              <w:t>6</w:t>
+              <w:t>7,5</w:t>
             </w:r>
           </w:p>
         </w:tc>
@@ -8800,7 +8806,7 @@
                 <w:rFonts w:ascii="Calibri" w:eastAsia="Calibri" w:hAnsi="Calibri" w:cs="Times New Roman"/>
                 <w:i/>
               </w:rPr>
-              <w:t>3</w:t>
+              <w:t>5</w:t>
             </w:r>
           </w:p>
         </w:tc>
@@ -8824,7 +8830,7 @@
                 <w:b/>
                 <w:i/>
               </w:rPr>
-              <w:t>-3</w:t>
+              <w:t>-5</w:t>
             </w:r>
           </w:p>
         </w:tc>
@@ -8919,7 +8925,7 @@
                 <w:rFonts w:ascii="Calibri" w:eastAsia="Calibri" w:hAnsi="Calibri" w:cs="Times New Roman"/>
                 <w:i/>
               </w:rPr>
-              <w:t>2</w:t>
+              <w:t>1</w:t>
             </w:r>
           </w:p>
         </w:tc>
@@ -8944,7 +8950,7 @@
                 <w:b/>
                 <w:i/>
               </w:rPr>
-              <w:t>-2</w:t>
+              <w:t>-1</w:t>
             </w:r>
           </w:p>
         </w:tc>
@@ -9036,6 +9042,14 @@
               </w:rPr>
               <w:t>24</w:t>
             </w:r>
+            <w:r>
+              <w:rPr>
+                <w:rFonts w:ascii="Calibri" w:eastAsia="Calibri" w:hAnsi="Calibri" w:cs="Times New Roman"/>
+                <w:b/>
+                <w:i/>
+              </w:rPr>
+              <w:t>,5</w:t>
+            </w:r>
           </w:p>
         </w:tc>
         <w:tc>
@@ -9067,11 +9081,11 @@
       <w:pPr>
         <w:pStyle w:val="PSI-Ttulo3"/>
       </w:pPr>
-      <w:bookmarkStart w:id="15" w:name="_Toc498737431"/>
+      <w:bookmarkStart w:id="14" w:name="_Toc498737431"/>
       <w:r>
         <w:t>Valoración Final</w:t>
       </w:r>
-      <w:bookmarkEnd w:id="15"/>
+      <w:bookmarkEnd w:id="14"/>
     </w:p>
     <w:p>
       <w:pPr>
@@ -9104,7 +9118,7 @@
         <w:rPr>
           <w:b/>
         </w:rPr>
-        <w:t>0,68</w:t>
+        <w:t>0,665</w:t>
       </w:r>
     </w:p>
     <w:p/>
@@ -9112,11 +9126,11 @@
       <w:pPr>
         <w:pStyle w:val="PSI-Ttulo2"/>
       </w:pPr>
-      <w:bookmarkStart w:id="16" w:name="_Toc498737432"/>
+      <w:bookmarkStart w:id="15" w:name="_Toc498737432"/>
       <w:r>
         <w:t>Cálculo de Puntos de Casos de Uso Ajustados</w:t>
       </w:r>
-      <w:bookmarkEnd w:id="16"/>
+      <w:bookmarkEnd w:id="15"/>
     </w:p>
     <w:p>
       <w:pPr>
@@ -9135,7 +9149,13 @@
         <w:rPr>
           <w:b/>
         </w:rPr>
-        <w:t>27</w:t>
+        <w:t>2</w:t>
+      </w:r>
+      <w:r>
+        <w:rPr>
+          <w:b/>
+        </w:rPr>
+        <w:t>5</w:t>
       </w:r>
       <w:r>
         <w:rPr>
@@ -9147,7 +9167,7 @@
         <w:rPr>
           <w:b/>
         </w:rPr>
-        <w:t>2</w:t>
+        <w:t>4</w:t>
       </w:r>
     </w:p>
     <w:p>
@@ -9159,11 +9179,11 @@
       <w:pPr>
         <w:pStyle w:val="PSI-Ttulo1"/>
       </w:pPr>
-      <w:bookmarkStart w:id="17" w:name="_Toc498737433"/>
+      <w:bookmarkStart w:id="16" w:name="_Toc498737433"/>
       <w:r>
         <w:t>Estimación de Horas-Hombre</w:t>
       </w:r>
-      <w:bookmarkEnd w:id="17"/>
+      <w:bookmarkEnd w:id="16"/>
     </w:p>
     <w:p>
       <w:pPr>
@@ -9182,7 +9202,13 @@
         <w:rPr>
           <w:b/>
         </w:rPr>
-        <w:t>544</w:t>
+        <w:t>5</w:t>
+      </w:r>
+      <w:r>
+        <w:rPr>
+          <w:b/>
+        </w:rPr>
+        <w:t>08</w:t>
       </w:r>
       <w:r>
         <w:rPr>
@@ -9194,13 +9220,7 @@
         <w:rPr>
           <w:b/>
         </w:rPr>
-        <w:t>6</w:t>
-      </w:r>
-      <w:r>
-        <w:rPr>
-          <w:b/>
-        </w:rPr>
-        <w:t>8</w:t>
+        <w:t>725</w:t>
       </w:r>
       <w:r>
         <w:t xml:space="preserve"> </w:t>
@@ -9217,7 +9237,13 @@
         <w:pStyle w:val="PSI-Normal"/>
       </w:pPr>
       <w:r>
-        <w:t>Realizando una jornada laboral de 8 horas, por 5 días a la semana</w:t>
+        <w:t xml:space="preserve">Realizando una jornada laboral de </w:t>
+      </w:r>
+      <w:r>
+        <w:t>2</w:t>
+      </w:r>
+      <w:r>
+        <w:t xml:space="preserve"> horas, por 5 días a la semana</w:t>
       </w:r>
       <w:r>
         <w:t>, con un equipo de 3 integrantes</w:t>
@@ -9261,7 +9287,7 @@
         <w:rPr>
           <w:b/>
         </w:rPr>
-        <w:t>1</w:t>
+        <w:t>3</w:t>
       </w:r>
       <w:r>
         <w:rPr>
@@ -9273,7 +9299,13 @@
         <w:rPr>
           <w:b/>
         </w:rPr>
-        <w:t xml:space="preserve"> y 1</w:t>
+        <w:t xml:space="preserve"> y </w:t>
+      </w:r>
+      <w:r>
+        <w:rPr>
+          <w:b/>
+        </w:rPr>
+        <w:t>29</w:t>
       </w:r>
       <w:r>
         <w:rPr>
@@ -9291,11 +9323,11 @@
       <w:pPr>
         <w:pStyle w:val="PSI-Ttulo1"/>
       </w:pPr>
-      <w:bookmarkStart w:id="18" w:name="_Toc498737434"/>
+      <w:bookmarkStart w:id="17" w:name="_Toc498737434"/>
       <w:r>
         <w:t>Estimación de Horas-Hombre Refinada</w:t>
       </w:r>
-      <w:bookmarkEnd w:id="18"/>
+      <w:bookmarkEnd w:id="17"/>
     </w:p>
     <w:p>
       <w:pPr>
@@ -9357,7 +9389,13 @@
         <w:rPr>
           <w:b/>
         </w:rPr>
-        <w:t>544</w:t>
+        <w:t>5</w:t>
+      </w:r>
+      <w:r>
+        <w:rPr>
+          <w:b/>
+        </w:rPr>
+        <w:t>08</w:t>
       </w:r>
       <w:r>
         <w:rPr>
@@ -9369,13 +9407,7 @@
         <w:rPr>
           <w:b/>
         </w:rPr>
-        <w:t>6</w:t>
-      </w:r>
-      <w:r>
-        <w:rPr>
-          <w:b/>
-        </w:rPr>
-        <w:t>8</w:t>
+        <w:t>725</w:t>
       </w:r>
       <w:r>
         <w:t xml:space="preserve"> </w:t>
@@ -9392,7 +9424,13 @@
         <w:pStyle w:val="PSI-Normal"/>
       </w:pPr>
       <w:r>
-        <w:t>Realizando una jornada laboral de 8 horas, por 5 días a la semana</w:t>
+        <w:t xml:space="preserve">Realizando una jornada laboral de </w:t>
+      </w:r>
+      <w:r>
+        <w:t>2</w:t>
+      </w:r>
+      <w:r>
+        <w:t xml:space="preserve"> horas, por 5 días a la semana</w:t>
       </w:r>
       <w:r>
         <w:t>, con un equipo de 3 integrantes</w:t>
@@ -9430,7 +9468,86 @@
         <w:rPr>
           <w:b/>
         </w:rPr>
-        <w:t xml:space="preserve">1 Mes y </w:t>
+        <w:t>3</w:t>
+      </w:r>
+      <w:r>
+        <w:rPr>
+          <w:b/>
+        </w:rPr>
+        <w:t xml:space="preserve"> Mes y </w:t>
+      </w:r>
+      <w:r>
+        <w:rPr>
+          <w:b/>
+        </w:rPr>
+        <w:t>29</w:t>
+      </w:r>
+      <w:r>
+        <w:rPr>
+          <w:b/>
+        </w:rPr>
+        <w:t xml:space="preserve"> Días.</w:t>
+      </w:r>
+    </w:p>
+    <w:p>
+      <w:pPr>
+        <w:pStyle w:val="PSI-Normal"/>
+      </w:pPr>
+      <w:r>
+        <w:lastRenderedPageBreak/>
+        <w:t xml:space="preserve">Se debe considerar que según la teoría de refinamiento usada, este valor estimado anteriormente corresponde solo a los procesos y actividades correspondientes a la  codificación. Estas actividades significan un 40% del trabajo total realizado en un proceso de desarrollo de software. Teniendo en cuesta dichas cuestiones, el </w:t>
+      </w:r>
+      <w:r>
+        <w:t>cálculo</w:t>
+      </w:r>
+      <w:r>
+        <w:t xml:space="preserve"> de esfuerzo para todo el proyecto es de aproximadamente:</w:t>
+      </w:r>
+    </w:p>
+    <w:p>
+      <w:pPr>
+        <w:pStyle w:val="PSI-Normal"/>
+        <w:rPr>
+          <w:b/>
+        </w:rPr>
+      </w:pPr>
+      <w:r>
+        <w:rPr>
+          <w:b/>
+        </w:rPr>
+        <w:t xml:space="preserve">Total Hombres Hora Proyecto = </w:t>
+      </w:r>
+      <w:proofErr w:type="gramStart"/>
+      <w:r>
+        <w:rPr>
+          <w:b/>
+        </w:rPr>
+        <w:t>( (</w:t>
+      </w:r>
+      <w:proofErr w:type="gramEnd"/>
+      <w:r>
+        <w:rPr>
+          <w:b/>
+        </w:rPr>
+        <w:t>Total H-H Codificación) * 100 )</w:t>
+      </w:r>
+      <w:r>
+        <w:rPr>
+          <w:b/>
+        </w:rPr>
+        <w:t xml:space="preserve"> </w:t>
+      </w:r>
+      <w:r>
+        <w:rPr>
+          <w:b/>
+        </w:rPr>
+        <w:t xml:space="preserve"> / 40 </w:t>
+      </w:r>
+      <w:r>
+        <w:rPr>
+          <w:b/>
+        </w:rPr>
+        <w:t xml:space="preserve">= </w:t>
       </w:r>
       <w:r>
         <w:rPr>
@@ -9442,68 +9559,7 @@
         <w:rPr>
           <w:b/>
         </w:rPr>
-        <w:t xml:space="preserve"> Días.</w:t>
-      </w:r>
-    </w:p>
-    <w:p>
-      <w:pPr>
-        <w:pStyle w:val="PSI-Normal"/>
-      </w:pPr>
-      <w:r>
-        <w:lastRenderedPageBreak/>
-        <w:t xml:space="preserve">Se debe considerar que según la teoría de refinamiento usada, este valor estimado anteriormente corresponde solo a los procesos y actividades correspondientes a la  codificación. Estas actividades significan un 40% del trabajo total realizado en un proceso de desarrollo de software. Teniendo en cuesta dichas cuestiones, el </w:t>
-      </w:r>
-      <w:r>
-        <w:t>cálculo</w:t>
-      </w:r>
-      <w:r>
-        <w:t xml:space="preserve"> de esfuerzo para todo el proyecto es de aproximadamente:</w:t>
-      </w:r>
-    </w:p>
-    <w:p>
-      <w:pPr>
-        <w:pStyle w:val="PSI-Normal"/>
-        <w:rPr>
-          <w:b/>
-        </w:rPr>
-      </w:pPr>
-      <w:r>
-        <w:rPr>
-          <w:b/>
-        </w:rPr>
-        <w:t xml:space="preserve">Total Hombres Hora Proyecto = </w:t>
-      </w:r>
-      <w:proofErr w:type="gramStart"/>
-      <w:r>
-        <w:rPr>
-          <w:b/>
-        </w:rPr>
-        <w:t>( (</w:t>
-      </w:r>
-      <w:proofErr w:type="gramEnd"/>
-      <w:r>
-        <w:rPr>
-          <w:b/>
-        </w:rPr>
-        <w:t>Total H-H Codificación) * 100 )</w:t>
-      </w:r>
-      <w:r>
-        <w:rPr>
-          <w:b/>
-        </w:rPr>
-        <w:t xml:space="preserve"> </w:t>
-      </w:r>
-      <w:r>
-        <w:rPr>
-          <w:b/>
-        </w:rPr>
-        <w:t xml:space="preserve"> / 40 </w:t>
-      </w:r>
-      <w:r>
-        <w:rPr>
-          <w:b/>
-        </w:rPr>
-        <w:t xml:space="preserve">= </w:t>
+        <w:t>27</w:t>
       </w:r>
       <w:r>
         <w:rPr>
@@ -9515,19 +9571,13 @@
         <w:rPr>
           <w:b/>
         </w:rPr>
-        <w:t>361</w:t>
+        <w:t>,</w:t>
       </w:r>
       <w:r>
         <w:rPr>
           <w:b/>
         </w:rPr>
-        <w:t>,</w:t>
-      </w:r>
-      <w:r>
-        <w:rPr>
-          <w:b/>
-        </w:rPr>
-        <w:t>7</w:t>
+        <w:t>8125</w:t>
       </w:r>
       <w:r>
         <w:t xml:space="preserve"> </w:t>
@@ -9658,7 +9708,7 @@
               <w:rPr>
                 <w:rFonts w:ascii="Calibri" w:hAnsi="Calibri" w:cs="Arial"/>
               </w:rPr>
-              <w:t>36</w:t>
+              <w:t>27</w:t>
             </w:r>
             <w:r>
               <w:rPr>
@@ -9670,7 +9720,13 @@
               <w:rPr>
                 <w:rFonts w:ascii="Calibri" w:hAnsi="Calibri" w:cs="Arial"/>
               </w:rPr>
-              <w:t>17</w:t>
+              <w:t>1</w:t>
+            </w:r>
+            <w:r>
+              <w:rPr>
+                <w:rFonts w:ascii="Calibri" w:hAnsi="Calibri" w:cs="Arial"/>
+              </w:rPr>
+              <w:t>8125</w:t>
             </w:r>
           </w:p>
         </w:tc>
@@ -9741,12 +9797,18 @@
               <w:rPr>
                 <w:rFonts w:ascii="Calibri" w:hAnsi="Calibri" w:cs="Arial"/>
               </w:rPr>
-              <w:t>272</w:t>
+              <w:t>2</w:t>
             </w:r>
             <w:r>
               <w:rPr>
                 <w:rFonts w:ascii="Calibri" w:hAnsi="Calibri" w:cs="Arial"/>
               </w:rPr>
+              <w:t>54</w:t>
+            </w:r>
+            <w:r>
+              <w:rPr>
+                <w:rFonts w:ascii="Calibri" w:hAnsi="Calibri" w:cs="Arial"/>
+              </w:rPr>
               <w:t>,</w:t>
             </w:r>
             <w:r>
@@ -9759,7 +9821,7 @@
               <w:rPr>
                 <w:rFonts w:ascii="Calibri" w:hAnsi="Calibri" w:cs="Arial"/>
               </w:rPr>
-              <w:t>4</w:t>
+              <w:t>625</w:t>
             </w:r>
           </w:p>
         </w:tc>
@@ -9831,25 +9893,25 @@
               <w:rPr>
                 <w:rFonts w:ascii="Calibri" w:hAnsi="Calibri" w:cs="Arial"/>
               </w:rPr>
-              <w:t>544</w:t>
+              <w:t>5</w:t>
             </w:r>
             <w:r>
               <w:rPr>
                 <w:rFonts w:ascii="Calibri" w:hAnsi="Calibri" w:cs="Arial"/>
               </w:rPr>
+              <w:t>08</w:t>
+            </w:r>
+            <w:r>
+              <w:rPr>
+                <w:rFonts w:ascii="Calibri" w:hAnsi="Calibri" w:cs="Arial"/>
+              </w:rPr>
               <w:t>,</w:t>
             </w:r>
             <w:r>
               <w:rPr>
                 <w:rFonts w:ascii="Calibri" w:hAnsi="Calibri" w:cs="Arial"/>
               </w:rPr>
-              <w:t>6</w:t>
-            </w:r>
-            <w:r>
-              <w:rPr>
-                <w:rFonts w:ascii="Calibri" w:hAnsi="Calibri" w:cs="Arial"/>
-              </w:rPr>
-              <w:t>8</w:t>
+              <w:t>725</w:t>
             </w:r>
           </w:p>
         </w:tc>
@@ -9920,25 +9982,19 @@
               <w:rPr>
                 <w:rFonts w:ascii="Calibri" w:hAnsi="Calibri" w:cs="Arial"/>
               </w:rPr>
-              <w:t>2</w:t>
+              <w:t>190</w:t>
             </w:r>
             <w:r>
               <w:rPr>
                 <w:rFonts w:ascii="Calibri" w:hAnsi="Calibri" w:cs="Arial"/>
               </w:rPr>
-              <w:t>04</w:t>
+              <w:t>,</w:t>
             </w:r>
             <w:r>
               <w:rPr>
                 <w:rFonts w:ascii="Calibri" w:hAnsi="Calibri" w:cs="Arial"/>
               </w:rPr>
-              <w:t>,</w:t>
-            </w:r>
-            <w:r>
-              <w:rPr>
-                <w:rFonts w:ascii="Calibri" w:hAnsi="Calibri" w:cs="Arial"/>
-              </w:rPr>
-              <w:t>255</w:t>
+              <w:t>771875</w:t>
             </w:r>
           </w:p>
         </w:tc>
@@ -10010,25 +10066,19 @@
               <w:rPr>
                 <w:rFonts w:ascii="Calibri" w:hAnsi="Calibri" w:cs="Arial"/>
               </w:rPr>
-              <w:t>2</w:t>
+              <w:t>190</w:t>
             </w:r>
             <w:r>
               <w:rPr>
                 <w:rFonts w:ascii="Calibri" w:hAnsi="Calibri" w:cs="Arial"/>
               </w:rPr>
-              <w:t>04</w:t>
+              <w:t>,</w:t>
             </w:r>
             <w:r>
               <w:rPr>
                 <w:rFonts w:ascii="Calibri" w:hAnsi="Calibri" w:cs="Arial"/>
               </w:rPr>
-              <w:t>,</w:t>
-            </w:r>
-            <w:r>
-              <w:rPr>
-                <w:rFonts w:ascii="Calibri" w:hAnsi="Calibri" w:cs="Arial"/>
-              </w:rPr>
-              <w:t>255</w:t>
+              <w:t>771875</w:t>
             </w:r>
           </w:p>
         </w:tc>
@@ -10100,7 +10150,7 @@
               <w:rPr>
                 <w:b/>
               </w:rPr>
-              <w:t>953</w:t>
+              <w:t>890</w:t>
             </w:r>
             <w:r>
               <w:rPr>
@@ -10112,7 +10162,7 @@
               <w:rPr>
                 <w:b/>
               </w:rPr>
-              <w:t>19</w:t>
+              <w:t>26875</w:t>
             </w:r>
           </w:p>
         </w:tc>
@@ -10145,25 +10195,13 @@
           <w:b/>
           <w:i/>
         </w:rPr>
-        <w:t>953</w:t>
-      </w:r>
-      <w:r>
-        <w:rPr>
-          <w:b/>
-          <w:i/>
-        </w:rPr>
-        <w:t>,</w:t>
-      </w:r>
-      <w:r>
-        <w:rPr>
-          <w:b/>
-          <w:i/>
-        </w:rPr>
-        <w:t>19</w:t>
+        <w:t>890,26875</w:t>
       </w:r>
       <w:r>
         <w:t>.</w:t>
       </w:r>
+      <w:bookmarkStart w:id="18" w:name="_GoBack"/>
+      <w:bookmarkEnd w:id="18"/>
     </w:p>
     <w:p>
       <w:pPr>
@@ -10175,7 +10213,13 @@
         <w:pStyle w:val="PSI-Normal"/>
       </w:pPr>
       <w:r>
-        <w:t>Realizando una jornada laboral de 8 horas, por 5 días a la semana</w:t>
+        <w:t xml:space="preserve">Realizando una jornada laboral de </w:t>
+      </w:r>
+      <w:r>
+        <w:t>2</w:t>
+      </w:r>
+      <w:r>
+        <w:t xml:space="preserve"> horas, por 5 días a la semana</w:t>
       </w:r>
       <w:r>
         <w:t>:</w:t>
@@ -10210,7 +10254,7 @@
         <w:rPr>
           <w:b/>
         </w:rPr>
-        <w:t>5</w:t>
+        <w:t>20</w:t>
       </w:r>
       <w:r>
         <w:rPr>
@@ -10222,7 +10266,13 @@
         <w:rPr>
           <w:b/>
         </w:rPr>
-        <w:t>17</w:t>
+        <w:t>2</w:t>
+      </w:r>
+      <w:r>
+        <w:rPr>
+          <w:b/>
+        </w:rPr>
+        <w:t>3</w:t>
       </w:r>
       <w:r>
         <w:rPr>
@@ -10234,7 +10284,25 @@
         <w:rPr>
           <w:b/>
         </w:rPr>
-        <w:t xml:space="preserve"> (167 días)</w:t>
+        <w:t xml:space="preserve"> (</w:t>
+      </w:r>
+      <w:r>
+        <w:rPr>
+          <w:b/>
+        </w:rPr>
+        <w:t>6</w:t>
+      </w:r>
+      <w:r>
+        <w:rPr>
+          <w:b/>
+        </w:rPr>
+        <w:t>23</w:t>
+      </w:r>
+      <w:r>
+        <w:rPr>
+          <w:b/>
+        </w:rPr>
+        <w:t xml:space="preserve"> días)</w:t>
       </w:r>
       <w:r>
         <w:rPr>
@@ -10280,7 +10348,7 @@
         <w:rPr>
           <w:b/>
         </w:rPr>
-        <w:t>1</w:t>
+        <w:t>6</w:t>
       </w:r>
       <w:r>
         <w:rPr>
@@ -10292,7 +10360,7 @@
         <w:rPr>
           <w:b/>
         </w:rPr>
-        <w:t>25</w:t>
+        <w:t>28</w:t>
       </w:r>
       <w:r>
         <w:rPr>
@@ -10304,7 +10372,19 @@
         <w:rPr>
           <w:b/>
         </w:rPr>
-        <w:t xml:space="preserve"> (56 días)</w:t>
+        <w:t xml:space="preserve"> (</w:t>
+      </w:r>
+      <w:r>
+        <w:rPr>
+          <w:b/>
+        </w:rPr>
+        <w:t>208</w:t>
+      </w:r>
+      <w:r>
+        <w:rPr>
+          <w:b/>
+        </w:rPr>
+        <w:t xml:space="preserve"> días)</w:t>
       </w:r>
       <w:r>
         <w:rPr>
@@ -12890,6 +12970,7 @@
   <w:style w:type="character" w:default="1" w:styleId="Fuentedeprrafopredeter">
     <w:name w:val="Default Paragraph Font"/>
     <w:uiPriority w:val="1"/>
+    <w:semiHidden/>
     <w:unhideWhenUsed/>
   </w:style>
   <w:style w:type="table" w:default="1" w:styleId="Tablanormal">
@@ -14498,7 +14579,7 @@
 </file>
 
 <file path=customXml/itemProps2.xml><?xml version="1.0" encoding="utf-8"?>
-<ds:datastoreItem xmlns:ds="http://schemas.openxmlformats.org/officeDocument/2006/customXml" ds:itemID="{D88D48D6-036E-46E6-88FE-474751D44E04}">
+<ds:datastoreItem xmlns:ds="http://schemas.openxmlformats.org/officeDocument/2006/customXml" ds:itemID="{20A1F5FA-7DC3-457F-900C-20669C215867}">
   <ds:schemaRefs>
     <ds:schemaRef ds:uri="http://schemas.openxmlformats.org/officeDocument/2006/bibliography"/>
   </ds:schemaRefs>

</xml_diff>